<commit_message>
working on win conditon
</commit_message>
<xml_diff>
--- a/MilleBornes/Rules and Specs/Specification for Mille Bournes.docx
+++ b/MilleBornes/Rules and Specs/Specification for Mille Bournes.docx
@@ -260,8 +260,6 @@
           <w:highlight w:val="yellow"/>
         </w:rPr>
       </w:pPr>
-      <w:bookmarkStart w:id="0" w:name="_GoBack"/>
-      <w:bookmarkEnd w:id="0"/>
       <w:r>
         <w:rPr>
           <w:highlight w:val="yellow"/>
@@ -361,14 +359,13 @@
         <w:t xml:space="preserve"> </w:t>
       </w:r>
       <w:r>
-        <w:rPr>
-          <w:highlight w:val="yellow"/>
-        </w:rPr>
         <w:t>If the play is legal, the screen will be updated. If not, the screen will flash and a message will appear someplace on the screen (not a pop-up) explaining why it was not legal. This message will go away when a legal play is made.</w:t>
       </w:r>
       <w:r>
         <w:t xml:space="preserve"> The following are exceptions to this order of play:</w:t>
       </w:r>
+      <w:bookmarkStart w:id="0" w:name="_GoBack"/>
+      <w:bookmarkEnd w:id="0"/>
     </w:p>
     <w:p>
       <w:pPr>

</xml_diff>